<commit_message>
Update styles in MSword
</commit_message>
<xml_diff>
--- a/src/word-styles-01.docx
+++ b/src/word-styles-01.docx
@@ -54,14 +54,15 @@
     </w:p>
     <w:bookmarkEnd w:id="0"/>
     <w:p>
-      <w:pPr>
-        <w:pStyle w:val="FirstParagraph"/>
-      </w:pPr>
-      <w:proofErr w:type="spellStart"/>
       <w:r>
-        <w:t>Fist</w:t>
+        <w:t>Fi</w:t>
       </w:r>
-      <w:proofErr w:type="spellEnd"/>
+      <w:r>
+        <w:t>r</w:t>
+      </w:r>
+      <w:r>
+        <w:t>st</w:t>
+      </w:r>
       <w:r>
         <w:t xml:space="preserve"> paragraph</w:t>
       </w:r>
@@ -110,11 +111,8 @@
         <w:t>List item3</w:t>
       </w:r>
     </w:p>
-    <w:p>
-      <w:pPr>
-        <w:pStyle w:val="BodyText"/>
-      </w:pPr>
-    </w:p>
+    <w:p/>
+    <w:p/>
     <w:p>
       <w:pPr>
         <w:pStyle w:val="BodyText"/>
@@ -183,7 +181,7 @@
   <w:abstractNum w:abstractNumId="0" w15:restartNumberingAfterBreak="0">
     <w:nsid w:val="FFFFFF7C"/>
     <w:multiLevelType w:val="singleLevel"/>
-    <w:tmpl w:val="C8446D66"/>
+    <w:tmpl w:val="21087FF2"/>
     <w:lvl w:ilvl="0">
       <w:start w:val="1"/>
       <w:numFmt w:val="decimal"/>
@@ -200,7 +198,7 @@
   <w:abstractNum w:abstractNumId="1" w15:restartNumberingAfterBreak="0">
     <w:nsid w:val="FFFFFF7D"/>
     <w:multiLevelType w:val="singleLevel"/>
-    <w:tmpl w:val="8F38009C"/>
+    <w:tmpl w:val="CA7C9372"/>
     <w:lvl w:ilvl="0">
       <w:start w:val="1"/>
       <w:numFmt w:val="decimal"/>
@@ -217,7 +215,7 @@
   <w:abstractNum w:abstractNumId="2" w15:restartNumberingAfterBreak="0">
     <w:nsid w:val="FFFFFF7E"/>
     <w:multiLevelType w:val="singleLevel"/>
-    <w:tmpl w:val="36F6E0EA"/>
+    <w:tmpl w:val="E2E62814"/>
     <w:lvl w:ilvl="0">
       <w:start w:val="1"/>
       <w:numFmt w:val="decimal"/>
@@ -234,7 +232,7 @@
   <w:abstractNum w:abstractNumId="3" w15:restartNumberingAfterBreak="0">
     <w:nsid w:val="FFFFFF7F"/>
     <w:multiLevelType w:val="singleLevel"/>
-    <w:tmpl w:val="3244B456"/>
+    <w:tmpl w:val="ED3A84DA"/>
     <w:lvl w:ilvl="0">
       <w:start w:val="1"/>
       <w:numFmt w:val="decimal"/>
@@ -251,7 +249,7 @@
   <w:abstractNum w:abstractNumId="4" w15:restartNumberingAfterBreak="0">
     <w:nsid w:val="FFFFFF80"/>
     <w:multiLevelType w:val="singleLevel"/>
-    <w:tmpl w:val="A3D23598"/>
+    <w:tmpl w:val="88709C8C"/>
     <w:lvl w:ilvl="0">
       <w:start w:val="1"/>
       <w:numFmt w:val="bullet"/>
@@ -271,7 +269,7 @@
   <w:abstractNum w:abstractNumId="5" w15:restartNumberingAfterBreak="0">
     <w:nsid w:val="FFFFFF81"/>
     <w:multiLevelType w:val="singleLevel"/>
-    <w:tmpl w:val="1DEE8AC0"/>
+    <w:tmpl w:val="9A4A9E86"/>
     <w:lvl w:ilvl="0">
       <w:start w:val="1"/>
       <w:numFmt w:val="bullet"/>
@@ -291,7 +289,7 @@
   <w:abstractNum w:abstractNumId="6" w15:restartNumberingAfterBreak="0">
     <w:nsid w:val="FFFFFF82"/>
     <w:multiLevelType w:val="singleLevel"/>
-    <w:tmpl w:val="9572DE34"/>
+    <w:tmpl w:val="4B80D68A"/>
     <w:lvl w:ilvl="0">
       <w:start w:val="1"/>
       <w:numFmt w:val="bullet"/>
@@ -311,7 +309,7 @@
   <w:abstractNum w:abstractNumId="7" w15:restartNumberingAfterBreak="0">
     <w:nsid w:val="FFFFFF83"/>
     <w:multiLevelType w:val="singleLevel"/>
-    <w:tmpl w:val="56F2E8C8"/>
+    <w:tmpl w:val="C65EA382"/>
     <w:lvl w:ilvl="0">
       <w:start w:val="1"/>
       <w:numFmt w:val="bullet"/>
@@ -331,7 +329,7 @@
   <w:abstractNum w:abstractNumId="8" w15:restartNumberingAfterBreak="0">
     <w:nsid w:val="FFFFFF88"/>
     <w:multiLevelType w:val="singleLevel"/>
-    <w:tmpl w:val="8124BA22"/>
+    <w:tmpl w:val="A8F40FEA"/>
     <w:lvl w:ilvl="0">
       <w:start w:val="1"/>
       <w:numFmt w:val="decimal"/>
@@ -348,7 +346,7 @@
   <w:abstractNum w:abstractNumId="9" w15:restartNumberingAfterBreak="0">
     <w:nsid w:val="FFFFFF89"/>
     <w:multiLevelType w:val="singleLevel"/>
-    <w:tmpl w:val="2CFC3EA2"/>
+    <w:tmpl w:val="523C20CA"/>
     <w:lvl w:ilvl="0">
       <w:start w:val="1"/>
       <w:numFmt w:val="bullet"/>
@@ -826,6 +824,423 @@
   </w:num>
   <w:num w:numId="53" w16cid:durableId="550730003">
     <w:abstractNumId w:val="11"/>
+  </w:num>
+  <w:num w:numId="54" w16cid:durableId="1141535529">
+    <w:abstractNumId w:val="9"/>
+  </w:num>
+  <w:num w:numId="55" w16cid:durableId="1319961180">
+    <w:abstractNumId w:val="7"/>
+  </w:num>
+  <w:num w:numId="56" w16cid:durableId="1608386361">
+    <w:abstractNumId w:val="6"/>
+  </w:num>
+  <w:num w:numId="57" w16cid:durableId="1967612816">
+    <w:abstractNumId w:val="5"/>
+  </w:num>
+  <w:num w:numId="58" w16cid:durableId="1164198341">
+    <w:abstractNumId w:val="4"/>
+  </w:num>
+  <w:num w:numId="59" w16cid:durableId="1638607528">
+    <w:abstractNumId w:val="8"/>
+  </w:num>
+  <w:num w:numId="60" w16cid:durableId="582953662">
+    <w:abstractNumId w:val="3"/>
+  </w:num>
+  <w:num w:numId="61" w16cid:durableId="1292857646">
+    <w:abstractNumId w:val="2"/>
+  </w:num>
+  <w:num w:numId="62" w16cid:durableId="505637182">
+    <w:abstractNumId w:val="1"/>
+  </w:num>
+  <w:num w:numId="63" w16cid:durableId="1934588138">
+    <w:abstractNumId w:val="0"/>
+  </w:num>
+  <w:num w:numId="64" w16cid:durableId="1210147056">
+    <w:abstractNumId w:val="9"/>
+  </w:num>
+  <w:num w:numId="65" w16cid:durableId="1946378682">
+    <w:abstractNumId w:val="7"/>
+  </w:num>
+  <w:num w:numId="66" w16cid:durableId="1821655609">
+    <w:abstractNumId w:val="6"/>
+  </w:num>
+  <w:num w:numId="67" w16cid:durableId="683673166">
+    <w:abstractNumId w:val="5"/>
+  </w:num>
+  <w:num w:numId="68" w16cid:durableId="1102871692">
+    <w:abstractNumId w:val="4"/>
+  </w:num>
+  <w:num w:numId="69" w16cid:durableId="1838840692">
+    <w:abstractNumId w:val="8"/>
+  </w:num>
+  <w:num w:numId="70" w16cid:durableId="70349951">
+    <w:abstractNumId w:val="3"/>
+  </w:num>
+  <w:num w:numId="71" w16cid:durableId="1653486312">
+    <w:abstractNumId w:val="2"/>
+  </w:num>
+  <w:num w:numId="72" w16cid:durableId="879317395">
+    <w:abstractNumId w:val="1"/>
+  </w:num>
+  <w:num w:numId="73" w16cid:durableId="196818596">
+    <w:abstractNumId w:val="9"/>
+  </w:num>
+  <w:num w:numId="74" w16cid:durableId="1913467005">
+    <w:abstractNumId w:val="7"/>
+  </w:num>
+  <w:num w:numId="75" w16cid:durableId="775903393">
+    <w:abstractNumId w:val="6"/>
+  </w:num>
+  <w:num w:numId="76" w16cid:durableId="2145809604">
+    <w:abstractNumId w:val="5"/>
+  </w:num>
+  <w:num w:numId="77" w16cid:durableId="2126581782">
+    <w:abstractNumId w:val="4"/>
+  </w:num>
+  <w:num w:numId="78" w16cid:durableId="858422440">
+    <w:abstractNumId w:val="8"/>
+  </w:num>
+  <w:num w:numId="79" w16cid:durableId="1552227374">
+    <w:abstractNumId w:val="3"/>
+  </w:num>
+  <w:num w:numId="80" w16cid:durableId="2121295119">
+    <w:abstractNumId w:val="2"/>
+  </w:num>
+  <w:num w:numId="81" w16cid:durableId="859125058">
+    <w:abstractNumId w:val="1"/>
+  </w:num>
+  <w:num w:numId="82" w16cid:durableId="63720191">
+    <w:abstractNumId w:val="0"/>
+  </w:num>
+  <w:num w:numId="83" w16cid:durableId="754782541">
+    <w:abstractNumId w:val="9"/>
+  </w:num>
+  <w:num w:numId="84" w16cid:durableId="404185535">
+    <w:abstractNumId w:val="7"/>
+  </w:num>
+  <w:num w:numId="85" w16cid:durableId="627980016">
+    <w:abstractNumId w:val="6"/>
+  </w:num>
+  <w:num w:numId="86" w16cid:durableId="1191795635">
+    <w:abstractNumId w:val="5"/>
+  </w:num>
+  <w:num w:numId="87" w16cid:durableId="1710762904">
+    <w:abstractNumId w:val="4"/>
+  </w:num>
+  <w:num w:numId="88" w16cid:durableId="556473008">
+    <w:abstractNumId w:val="8"/>
+  </w:num>
+  <w:num w:numId="89" w16cid:durableId="1125931611">
+    <w:abstractNumId w:val="3"/>
+  </w:num>
+  <w:num w:numId="90" w16cid:durableId="465314633">
+    <w:abstractNumId w:val="2"/>
+  </w:num>
+  <w:num w:numId="91" w16cid:durableId="715011245">
+    <w:abstractNumId w:val="1"/>
+  </w:num>
+  <w:num w:numId="92" w16cid:durableId="258298857">
+    <w:abstractNumId w:val="0"/>
+  </w:num>
+  <w:num w:numId="93" w16cid:durableId="937180857">
+    <w:abstractNumId w:val="9"/>
+  </w:num>
+  <w:num w:numId="94" w16cid:durableId="1217935098">
+    <w:abstractNumId w:val="7"/>
+  </w:num>
+  <w:num w:numId="95" w16cid:durableId="1083382420">
+    <w:abstractNumId w:val="6"/>
+  </w:num>
+  <w:num w:numId="96" w16cid:durableId="781648890">
+    <w:abstractNumId w:val="5"/>
+  </w:num>
+  <w:num w:numId="97" w16cid:durableId="695623641">
+    <w:abstractNumId w:val="4"/>
+  </w:num>
+  <w:num w:numId="98" w16cid:durableId="585194804">
+    <w:abstractNumId w:val="8"/>
+  </w:num>
+  <w:num w:numId="99" w16cid:durableId="1823308355">
+    <w:abstractNumId w:val="3"/>
+  </w:num>
+  <w:num w:numId="100" w16cid:durableId="111362324">
+    <w:abstractNumId w:val="2"/>
+  </w:num>
+  <w:num w:numId="101" w16cid:durableId="218246561">
+    <w:abstractNumId w:val="1"/>
+  </w:num>
+  <w:num w:numId="102" w16cid:durableId="1993749995">
+    <w:abstractNumId w:val="0"/>
+  </w:num>
+  <w:num w:numId="103" w16cid:durableId="1188642888">
+    <w:abstractNumId w:val="9"/>
+  </w:num>
+  <w:num w:numId="104" w16cid:durableId="1211460306">
+    <w:abstractNumId w:val="7"/>
+  </w:num>
+  <w:num w:numId="105" w16cid:durableId="1663122746">
+    <w:abstractNumId w:val="6"/>
+  </w:num>
+  <w:num w:numId="106" w16cid:durableId="487326788">
+    <w:abstractNumId w:val="5"/>
+  </w:num>
+  <w:num w:numId="107" w16cid:durableId="670836871">
+    <w:abstractNumId w:val="4"/>
+  </w:num>
+  <w:num w:numId="108" w16cid:durableId="1523006097">
+    <w:abstractNumId w:val="8"/>
+  </w:num>
+  <w:num w:numId="109" w16cid:durableId="533615602">
+    <w:abstractNumId w:val="3"/>
+  </w:num>
+  <w:num w:numId="110" w16cid:durableId="747574536">
+    <w:abstractNumId w:val="2"/>
+  </w:num>
+  <w:num w:numId="111" w16cid:durableId="119343242">
+    <w:abstractNumId w:val="1"/>
+  </w:num>
+  <w:num w:numId="112" w16cid:durableId="1911696986">
+    <w:abstractNumId w:val="0"/>
+  </w:num>
+  <w:num w:numId="113" w16cid:durableId="41488249">
+    <w:abstractNumId w:val="9"/>
+  </w:num>
+  <w:num w:numId="114" w16cid:durableId="644705183">
+    <w:abstractNumId w:val="7"/>
+  </w:num>
+  <w:num w:numId="115" w16cid:durableId="178474316">
+    <w:abstractNumId w:val="6"/>
+  </w:num>
+  <w:num w:numId="116" w16cid:durableId="87509866">
+    <w:abstractNumId w:val="5"/>
+  </w:num>
+  <w:num w:numId="117" w16cid:durableId="1189031786">
+    <w:abstractNumId w:val="4"/>
+  </w:num>
+  <w:num w:numId="118" w16cid:durableId="8679107">
+    <w:abstractNumId w:val="8"/>
+  </w:num>
+  <w:num w:numId="119" w16cid:durableId="638464513">
+    <w:abstractNumId w:val="3"/>
+  </w:num>
+  <w:num w:numId="120" w16cid:durableId="246616673">
+    <w:abstractNumId w:val="2"/>
+  </w:num>
+  <w:num w:numId="121" w16cid:durableId="1176573836">
+    <w:abstractNumId w:val="1"/>
+  </w:num>
+  <w:num w:numId="122" w16cid:durableId="412747963">
+    <w:abstractNumId w:val="0"/>
+  </w:num>
+  <w:num w:numId="123" w16cid:durableId="780489747">
+    <w:abstractNumId w:val="9"/>
+  </w:num>
+  <w:num w:numId="124" w16cid:durableId="2000689303">
+    <w:abstractNumId w:val="7"/>
+  </w:num>
+  <w:num w:numId="125" w16cid:durableId="2124112839">
+    <w:abstractNumId w:val="6"/>
+  </w:num>
+  <w:num w:numId="126" w16cid:durableId="1860314610">
+    <w:abstractNumId w:val="5"/>
+  </w:num>
+  <w:num w:numId="127" w16cid:durableId="215512807">
+    <w:abstractNumId w:val="4"/>
+  </w:num>
+  <w:num w:numId="128" w16cid:durableId="1419982447">
+    <w:abstractNumId w:val="8"/>
+  </w:num>
+  <w:num w:numId="129" w16cid:durableId="1180239372">
+    <w:abstractNumId w:val="3"/>
+  </w:num>
+  <w:num w:numId="130" w16cid:durableId="756099693">
+    <w:abstractNumId w:val="2"/>
+  </w:num>
+  <w:num w:numId="131" w16cid:durableId="224919574">
+    <w:abstractNumId w:val="1"/>
+  </w:num>
+  <w:num w:numId="132" w16cid:durableId="982656522">
+    <w:abstractNumId w:val="0"/>
+  </w:num>
+  <w:num w:numId="133" w16cid:durableId="2039771405">
+    <w:abstractNumId w:val="9"/>
+  </w:num>
+  <w:num w:numId="134" w16cid:durableId="438724803">
+    <w:abstractNumId w:val="7"/>
+  </w:num>
+  <w:num w:numId="135" w16cid:durableId="1348020617">
+    <w:abstractNumId w:val="6"/>
+  </w:num>
+  <w:num w:numId="136" w16cid:durableId="66728977">
+    <w:abstractNumId w:val="5"/>
+  </w:num>
+  <w:num w:numId="137" w16cid:durableId="1675760888">
+    <w:abstractNumId w:val="4"/>
+  </w:num>
+  <w:num w:numId="138" w16cid:durableId="2021422553">
+    <w:abstractNumId w:val="8"/>
+  </w:num>
+  <w:num w:numId="139" w16cid:durableId="1363365476">
+    <w:abstractNumId w:val="3"/>
+  </w:num>
+  <w:num w:numId="140" w16cid:durableId="334654815">
+    <w:abstractNumId w:val="2"/>
+  </w:num>
+  <w:num w:numId="141" w16cid:durableId="245961364">
+    <w:abstractNumId w:val="1"/>
+  </w:num>
+  <w:num w:numId="142" w16cid:durableId="1250503683">
+    <w:abstractNumId w:val="0"/>
+  </w:num>
+  <w:num w:numId="143" w16cid:durableId="2018342200">
+    <w:abstractNumId w:val="9"/>
+  </w:num>
+  <w:num w:numId="144" w16cid:durableId="1225943289">
+    <w:abstractNumId w:val="7"/>
+  </w:num>
+  <w:num w:numId="145" w16cid:durableId="609436433">
+    <w:abstractNumId w:val="6"/>
+  </w:num>
+  <w:num w:numId="146" w16cid:durableId="4603620">
+    <w:abstractNumId w:val="5"/>
+  </w:num>
+  <w:num w:numId="147" w16cid:durableId="336033579">
+    <w:abstractNumId w:val="4"/>
+  </w:num>
+  <w:num w:numId="148" w16cid:durableId="1890997297">
+    <w:abstractNumId w:val="8"/>
+  </w:num>
+  <w:num w:numId="149" w16cid:durableId="130754565">
+    <w:abstractNumId w:val="3"/>
+  </w:num>
+  <w:num w:numId="150" w16cid:durableId="79914571">
+    <w:abstractNumId w:val="2"/>
+  </w:num>
+  <w:num w:numId="151" w16cid:durableId="808403515">
+    <w:abstractNumId w:val="1"/>
+  </w:num>
+  <w:num w:numId="152" w16cid:durableId="1662807383">
+    <w:abstractNumId w:val="0"/>
+  </w:num>
+  <w:num w:numId="153" w16cid:durableId="1374694841">
+    <w:abstractNumId w:val="9"/>
+  </w:num>
+  <w:num w:numId="154" w16cid:durableId="2099324984">
+    <w:abstractNumId w:val="7"/>
+  </w:num>
+  <w:num w:numId="155" w16cid:durableId="414478631">
+    <w:abstractNumId w:val="6"/>
+  </w:num>
+  <w:num w:numId="156" w16cid:durableId="575628022">
+    <w:abstractNumId w:val="5"/>
+  </w:num>
+  <w:num w:numId="157" w16cid:durableId="753741619">
+    <w:abstractNumId w:val="4"/>
+  </w:num>
+  <w:num w:numId="158" w16cid:durableId="1124808815">
+    <w:abstractNumId w:val="8"/>
+  </w:num>
+  <w:num w:numId="159" w16cid:durableId="2118520123">
+    <w:abstractNumId w:val="3"/>
+  </w:num>
+  <w:num w:numId="160" w16cid:durableId="593052803">
+    <w:abstractNumId w:val="2"/>
+  </w:num>
+  <w:num w:numId="161" w16cid:durableId="945306819">
+    <w:abstractNumId w:val="1"/>
+  </w:num>
+  <w:num w:numId="162" w16cid:durableId="266960472">
+    <w:abstractNumId w:val="0"/>
+  </w:num>
+  <w:num w:numId="163" w16cid:durableId="903225162">
+    <w:abstractNumId w:val="9"/>
+  </w:num>
+  <w:num w:numId="164" w16cid:durableId="1500385978">
+    <w:abstractNumId w:val="7"/>
+  </w:num>
+  <w:num w:numId="165" w16cid:durableId="1521890786">
+    <w:abstractNumId w:val="6"/>
+  </w:num>
+  <w:num w:numId="166" w16cid:durableId="1141656469">
+    <w:abstractNumId w:val="5"/>
+  </w:num>
+  <w:num w:numId="167" w16cid:durableId="1670061243">
+    <w:abstractNumId w:val="4"/>
+  </w:num>
+  <w:num w:numId="168" w16cid:durableId="2094889332">
+    <w:abstractNumId w:val="8"/>
+  </w:num>
+  <w:num w:numId="169" w16cid:durableId="158037977">
+    <w:abstractNumId w:val="3"/>
+  </w:num>
+  <w:num w:numId="170" w16cid:durableId="729768570">
+    <w:abstractNumId w:val="2"/>
+  </w:num>
+  <w:num w:numId="171" w16cid:durableId="444271647">
+    <w:abstractNumId w:val="1"/>
+  </w:num>
+  <w:num w:numId="172" w16cid:durableId="938830749">
+    <w:abstractNumId w:val="0"/>
+  </w:num>
+  <w:num w:numId="173" w16cid:durableId="537788735">
+    <w:abstractNumId w:val="9"/>
+  </w:num>
+  <w:num w:numId="174" w16cid:durableId="301351583">
+    <w:abstractNumId w:val="7"/>
+  </w:num>
+  <w:num w:numId="175" w16cid:durableId="1660310063">
+    <w:abstractNumId w:val="6"/>
+  </w:num>
+  <w:num w:numId="176" w16cid:durableId="1871839912">
+    <w:abstractNumId w:val="5"/>
+  </w:num>
+  <w:num w:numId="177" w16cid:durableId="1389569026">
+    <w:abstractNumId w:val="4"/>
+  </w:num>
+  <w:num w:numId="178" w16cid:durableId="1078676583">
+    <w:abstractNumId w:val="8"/>
+  </w:num>
+  <w:num w:numId="179" w16cid:durableId="456879127">
+    <w:abstractNumId w:val="3"/>
+  </w:num>
+  <w:num w:numId="180" w16cid:durableId="170726270">
+    <w:abstractNumId w:val="2"/>
+  </w:num>
+  <w:num w:numId="181" w16cid:durableId="1532495474">
+    <w:abstractNumId w:val="1"/>
+  </w:num>
+  <w:num w:numId="182" w16cid:durableId="65882662">
+    <w:abstractNumId w:val="0"/>
+  </w:num>
+  <w:num w:numId="183" w16cid:durableId="270820459">
+    <w:abstractNumId w:val="9"/>
+  </w:num>
+  <w:num w:numId="184" w16cid:durableId="1249802253">
+    <w:abstractNumId w:val="7"/>
+  </w:num>
+  <w:num w:numId="185" w16cid:durableId="1797986309">
+    <w:abstractNumId w:val="6"/>
+  </w:num>
+  <w:num w:numId="186" w16cid:durableId="496464615">
+    <w:abstractNumId w:val="5"/>
+  </w:num>
+  <w:num w:numId="187" w16cid:durableId="1750467054">
+    <w:abstractNumId w:val="4"/>
+  </w:num>
+  <w:num w:numId="188" w16cid:durableId="229928282">
+    <w:abstractNumId w:val="8"/>
+  </w:num>
+  <w:num w:numId="189" w16cid:durableId="1722710280">
+    <w:abstractNumId w:val="3"/>
+  </w:num>
+  <w:num w:numId="190" w16cid:durableId="898714711">
+    <w:abstractNumId w:val="2"/>
+  </w:num>
+  <w:num w:numId="191" w16cid:durableId="1759016039">
+    <w:abstractNumId w:val="1"/>
+  </w:num>
+  <w:num w:numId="192" w16cid:durableId="189878998">
+    <w:abstractNumId w:val="0"/>
   </w:num>
 </w:numbering>
 </file>
@@ -1188,6 +1603,11 @@
   <w:style w:type="paragraph" w:default="1" w:styleId="Normal">
     <w:name w:val="Normal"/>
     <w:qFormat/>
+    <w:rsid w:val="00A72462"/>
+    <w:rPr>
+      <w:rFonts w:ascii="Calibri" w:hAnsi="Calibri"/>
+      <w:sz w:val="22"/>
+    </w:rPr>
   </w:style>
   <w:style w:type="paragraph" w:styleId="Heading1">
     <w:name w:val="heading 1"/>
@@ -1203,7 +1623,7 @@
       <w:outlineLvl w:val="0"/>
     </w:pPr>
     <w:rPr>
-      <w:rFonts w:asciiTheme="majorHAnsi" w:eastAsiaTheme="majorEastAsia" w:hAnsiTheme="majorHAnsi" w:cstheme="majorBidi"/>
+      <w:rFonts w:eastAsiaTheme="majorEastAsia" w:cstheme="majorBidi"/>
       <w:b/>
       <w:bCs/>
       <w:color w:val="4F81BD" w:themeColor="accent1"/>
@@ -1226,7 +1646,7 @@
       <w:outlineLvl w:val="1"/>
     </w:pPr>
     <w:rPr>
-      <w:rFonts w:asciiTheme="majorHAnsi" w:eastAsiaTheme="majorEastAsia" w:hAnsiTheme="majorHAnsi" w:cstheme="majorBidi"/>
+      <w:rFonts w:eastAsiaTheme="majorEastAsia" w:cstheme="majorBidi"/>
       <w:b/>
       <w:bCs/>
       <w:color w:val="4F81BD" w:themeColor="accent1"/>
@@ -1247,7 +1667,7 @@
       <w:outlineLvl w:val="2"/>
     </w:pPr>
     <w:rPr>
-      <w:rFonts w:asciiTheme="majorHAnsi" w:eastAsiaTheme="majorEastAsia" w:hAnsiTheme="majorHAnsi" w:cstheme="majorBidi"/>
+      <w:rFonts w:eastAsiaTheme="majorEastAsia" w:cstheme="majorBidi"/>
       <w:b/>
       <w:bCs/>
       <w:color w:val="4F81BD" w:themeColor="accent1"/>
@@ -1267,7 +1687,7 @@
       <w:outlineLvl w:val="3"/>
     </w:pPr>
     <w:rPr>
-      <w:rFonts w:asciiTheme="majorHAnsi" w:eastAsiaTheme="majorEastAsia" w:hAnsiTheme="majorHAnsi" w:cstheme="majorBidi"/>
+      <w:rFonts w:eastAsiaTheme="majorEastAsia" w:cstheme="majorBidi"/>
       <w:bCs/>
       <w:i/>
       <w:color w:val="4F81BD" w:themeColor="accent1"/>
@@ -1287,7 +1707,7 @@
       <w:outlineLvl w:val="4"/>
     </w:pPr>
     <w:rPr>
-      <w:rFonts w:asciiTheme="majorHAnsi" w:eastAsiaTheme="majorEastAsia" w:hAnsiTheme="majorHAnsi" w:cstheme="majorBidi"/>
+      <w:rFonts w:eastAsiaTheme="majorEastAsia" w:cstheme="majorBidi"/>
       <w:iCs/>
       <w:color w:val="4F81BD" w:themeColor="accent1"/>
     </w:rPr>
@@ -1306,7 +1726,7 @@
       <w:outlineLvl w:val="5"/>
     </w:pPr>
     <w:rPr>
-      <w:rFonts w:asciiTheme="majorHAnsi" w:eastAsiaTheme="majorEastAsia" w:hAnsiTheme="majorHAnsi" w:cstheme="majorBidi"/>
+      <w:rFonts w:eastAsiaTheme="majorEastAsia" w:cstheme="majorBidi"/>
       <w:color w:val="4F81BD" w:themeColor="accent1"/>
     </w:rPr>
   </w:style>
@@ -1324,7 +1744,7 @@
       <w:outlineLvl w:val="6"/>
     </w:pPr>
     <w:rPr>
-      <w:rFonts w:asciiTheme="majorHAnsi" w:eastAsiaTheme="majorEastAsia" w:hAnsiTheme="majorHAnsi" w:cstheme="majorBidi"/>
+      <w:rFonts w:eastAsiaTheme="majorEastAsia" w:cstheme="majorBidi"/>
       <w:color w:val="4F81BD" w:themeColor="accent1"/>
     </w:rPr>
   </w:style>
@@ -1342,7 +1762,7 @@
       <w:outlineLvl w:val="7"/>
     </w:pPr>
     <w:rPr>
-      <w:rFonts w:asciiTheme="majorHAnsi" w:eastAsiaTheme="majorEastAsia" w:hAnsiTheme="majorHAnsi" w:cstheme="majorBidi"/>
+      <w:rFonts w:eastAsiaTheme="majorEastAsia" w:cstheme="majorBidi"/>
       <w:color w:val="4F81BD" w:themeColor="accent1"/>
     </w:rPr>
   </w:style>
@@ -1360,7 +1780,7 @@
       <w:outlineLvl w:val="8"/>
     </w:pPr>
     <w:rPr>
-      <w:rFonts w:asciiTheme="majorHAnsi" w:eastAsiaTheme="majorEastAsia" w:hAnsiTheme="majorHAnsi" w:cstheme="majorBidi"/>
+      <w:rFonts w:eastAsiaTheme="majorEastAsia" w:cstheme="majorBidi"/>
       <w:color w:val="4F81BD" w:themeColor="accent1"/>
     </w:rPr>
   </w:style>
@@ -1396,26 +1816,23 @@
     <w:basedOn w:val="Normal"/>
     <w:link w:val="BodyTextChar"/>
     <w:qFormat/>
-    <w:rsid w:val="000D0556"/>
+    <w:rsid w:val="00A72462"/>
     <w:pPr>
       <w:spacing w:before="120" w:after="0"/>
     </w:pPr>
-    <w:rPr>
-      <w:sz w:val="22"/>
-    </w:rPr>
   </w:style>
   <w:style w:type="paragraph" w:customStyle="1" w:styleId="FirstParagraph">
     <w:name w:val="First Paragraph"/>
     <w:basedOn w:val="BodyText"/>
     <w:next w:val="BodyText"/>
     <w:qFormat/>
-    <w:rsid w:val="000D0556"/>
+    <w:rsid w:val="00A72462"/>
   </w:style>
   <w:style w:type="paragraph" w:customStyle="1" w:styleId="Compact">
     <w:name w:val="Compact"/>
     <w:basedOn w:val="BodyText"/>
     <w:qFormat/>
-    <w:rsid w:val="000D0556"/>
+    <w:rsid w:val="008943E1"/>
     <w:pPr>
       <w:spacing w:before="20"/>
     </w:pPr>
@@ -1432,7 +1849,7 @@
       <w:spacing w:before="240" w:after="0"/>
     </w:pPr>
     <w:rPr>
-      <w:rFonts w:asciiTheme="majorHAnsi" w:eastAsiaTheme="majorEastAsia" w:hAnsiTheme="majorHAnsi" w:cstheme="majorBidi"/>
+      <w:rFonts w:eastAsiaTheme="majorEastAsia" w:cstheme="majorBidi"/>
       <w:b/>
       <w:bCs/>
       <w:color w:val="345A8A" w:themeColor="accent1" w:themeShade="B5"/>
@@ -1468,12 +1885,13 @@
     <w:name w:val="Date"/>
     <w:next w:val="BodyText"/>
     <w:qFormat/>
-    <w:rsid w:val="000A0106"/>
+    <w:rsid w:val="00A72462"/>
     <w:pPr>
       <w:keepNext/>
       <w:keepLines/>
     </w:pPr>
     <w:rPr>
+      <w:rFonts w:ascii="Calibri" w:hAnsi="Calibri"/>
       <w:sz w:val="22"/>
     </w:rPr>
   </w:style>
@@ -1482,13 +1900,13 @@
     <w:basedOn w:val="Normal"/>
     <w:next w:val="BodyText"/>
     <w:qFormat/>
+    <w:rsid w:val="00FA1A78"/>
     <w:pPr>
       <w:keepNext/>
       <w:keepLines/>
       <w:spacing w:before="300" w:after="300"/>
     </w:pPr>
     <w:rPr>
-      <w:sz w:val="20"/>
       <w:szCs w:val="20"/>
     </w:rPr>
   </w:style>
@@ -1566,8 +1984,9 @@
     <w:name w:val="caption"/>
     <w:basedOn w:val="Normal"/>
     <w:link w:val="CaptionChar"/>
+    <w:rsid w:val="00FA1A78"/>
     <w:pPr>
-      <w:spacing w:after="120"/>
+      <w:spacing w:after="0"/>
     </w:pPr>
     <w:rPr>
       <w:i/>
@@ -1599,6 +2018,11 @@
     <w:name w:val="Caption Char"/>
     <w:basedOn w:val="DefaultParagraphFont"/>
     <w:link w:val="Caption"/>
+    <w:rsid w:val="00FA1A78"/>
+    <w:rPr>
+      <w:rFonts w:asciiTheme="majorHAnsi" w:hAnsiTheme="majorHAnsi"/>
+      <w:i/>
+    </w:rPr>
   </w:style>
   <w:style w:type="character" w:customStyle="1" w:styleId="VerbatimChar">
     <w:name w:val="Verbatim Char"/>
@@ -1606,17 +2030,24 @@
     <w:link w:val="SourceCode"/>
     <w:rPr>
       <w:rFonts w:ascii="Consolas" w:hAnsi="Consolas"/>
+      <w:i/>
       <w:sz w:val="22"/>
     </w:rPr>
   </w:style>
   <w:style w:type="character" w:customStyle="1" w:styleId="SectionNumber">
     <w:name w:val="Section Number"/>
     <w:basedOn w:val="CaptionChar"/>
+    <w:rPr>
+      <w:rFonts w:asciiTheme="majorHAnsi" w:hAnsiTheme="majorHAnsi"/>
+      <w:i/>
+    </w:rPr>
   </w:style>
   <w:style w:type="character" w:styleId="FootnoteReference">
     <w:name w:val="footnote reference"/>
     <w:basedOn w:val="CaptionChar"/>
     <w:rPr>
+      <w:rFonts w:asciiTheme="majorHAnsi" w:hAnsiTheme="majorHAnsi"/>
+      <w:i/>
       <w:vertAlign w:val="superscript"/>
     </w:rPr>
   </w:style>
@@ -1624,6 +2055,8 @@
     <w:name w:val="Hyperlink"/>
     <w:basedOn w:val="CaptionChar"/>
     <w:rPr>
+      <w:rFonts w:asciiTheme="majorHAnsi" w:hAnsiTheme="majorHAnsi"/>
+      <w:i/>
       <w:color w:val="4F81BD" w:themeColor="accent1"/>
     </w:rPr>
   </w:style>
@@ -1659,6 +2092,7 @@
     <w:rPr>
       <w:rFonts w:ascii="Consolas" w:hAnsi="Consolas"/>
       <w:b/>
+      <w:i/>
       <w:color w:val="204A87"/>
       <w:sz w:val="22"/>
       <w:shd w:val="clear" w:color="auto" w:fill="F8F8F8"/>
@@ -1669,6 +2103,7 @@
     <w:basedOn w:val="VerbatimChar"/>
     <w:rPr>
       <w:rFonts w:ascii="Consolas" w:hAnsi="Consolas"/>
+      <w:i/>
       <w:color w:val="204A87"/>
       <w:sz w:val="22"/>
       <w:shd w:val="clear" w:color="auto" w:fill="F8F8F8"/>
@@ -1679,6 +2114,7 @@
     <w:basedOn w:val="VerbatimChar"/>
     <w:rPr>
       <w:rFonts w:ascii="Consolas" w:hAnsi="Consolas"/>
+      <w:i/>
       <w:color w:val="0000CF"/>
       <w:sz w:val="22"/>
       <w:shd w:val="clear" w:color="auto" w:fill="F8F8F8"/>
@@ -1689,6 +2125,7 @@
     <w:basedOn w:val="VerbatimChar"/>
     <w:rPr>
       <w:rFonts w:ascii="Consolas" w:hAnsi="Consolas"/>
+      <w:i/>
       <w:color w:val="0000CF"/>
       <w:sz w:val="22"/>
       <w:shd w:val="clear" w:color="auto" w:fill="F8F8F8"/>
@@ -1699,6 +2136,7 @@
     <w:basedOn w:val="VerbatimChar"/>
     <w:rPr>
       <w:rFonts w:ascii="Consolas" w:hAnsi="Consolas"/>
+      <w:i/>
       <w:color w:val="0000CF"/>
       <w:sz w:val="22"/>
       <w:shd w:val="clear" w:color="auto" w:fill="F8F8F8"/>
@@ -1709,6 +2147,7 @@
     <w:basedOn w:val="VerbatimChar"/>
     <w:rPr>
       <w:rFonts w:ascii="Consolas" w:hAnsi="Consolas"/>
+      <w:i/>
       <w:color w:val="000000"/>
       <w:sz w:val="22"/>
       <w:shd w:val="clear" w:color="auto" w:fill="F8F8F8"/>
@@ -1719,6 +2158,7 @@
     <w:basedOn w:val="VerbatimChar"/>
     <w:rPr>
       <w:rFonts w:ascii="Consolas" w:hAnsi="Consolas"/>
+      <w:i/>
       <w:color w:val="4E9A06"/>
       <w:sz w:val="22"/>
       <w:shd w:val="clear" w:color="auto" w:fill="F8F8F8"/>
@@ -1729,6 +2169,7 @@
     <w:basedOn w:val="VerbatimChar"/>
     <w:rPr>
       <w:rFonts w:ascii="Consolas" w:hAnsi="Consolas"/>
+      <w:i/>
       <w:color w:val="000000"/>
       <w:sz w:val="22"/>
       <w:shd w:val="clear" w:color="auto" w:fill="F8F8F8"/>
@@ -1739,6 +2180,7 @@
     <w:basedOn w:val="VerbatimChar"/>
     <w:rPr>
       <w:rFonts w:ascii="Consolas" w:hAnsi="Consolas"/>
+      <w:i/>
       <w:color w:val="4E9A06"/>
       <w:sz w:val="22"/>
       <w:shd w:val="clear" w:color="auto" w:fill="F8F8F8"/>
@@ -1749,6 +2191,7 @@
     <w:basedOn w:val="VerbatimChar"/>
     <w:rPr>
       <w:rFonts w:ascii="Consolas" w:hAnsi="Consolas"/>
+      <w:i/>
       <w:color w:val="4E9A06"/>
       <w:sz w:val="22"/>
       <w:shd w:val="clear" w:color="auto" w:fill="F8F8F8"/>
@@ -1759,6 +2202,7 @@
     <w:basedOn w:val="VerbatimChar"/>
     <w:rPr>
       <w:rFonts w:ascii="Consolas" w:hAnsi="Consolas"/>
+      <w:i/>
       <w:color w:val="4E9A06"/>
       <w:sz w:val="22"/>
       <w:shd w:val="clear" w:color="auto" w:fill="F8F8F8"/>
@@ -1769,6 +2213,7 @@
     <w:basedOn w:val="VerbatimChar"/>
     <w:rPr>
       <w:rFonts w:ascii="Consolas" w:hAnsi="Consolas"/>
+      <w:i/>
       <w:sz w:val="22"/>
       <w:shd w:val="clear" w:color="auto" w:fill="F8F8F8"/>
     </w:rPr>
@@ -1778,7 +2223,7 @@
     <w:basedOn w:val="VerbatimChar"/>
     <w:rPr>
       <w:rFonts w:ascii="Consolas" w:hAnsi="Consolas"/>
-      <w:i/>
+      <w:i w:val="0"/>
       <w:color w:val="8F5902"/>
       <w:sz w:val="22"/>
       <w:shd w:val="clear" w:color="auto" w:fill="F8F8F8"/>
@@ -1790,7 +2235,7 @@
     <w:rPr>
       <w:rFonts w:ascii="Consolas" w:hAnsi="Consolas"/>
       <w:b/>
-      <w:i/>
+      <w:i w:val="0"/>
       <w:color w:val="8F5902"/>
       <w:sz w:val="22"/>
       <w:shd w:val="clear" w:color="auto" w:fill="F8F8F8"/>
@@ -1802,7 +2247,7 @@
     <w:rPr>
       <w:rFonts w:ascii="Consolas" w:hAnsi="Consolas"/>
       <w:b/>
-      <w:i/>
+      <w:i w:val="0"/>
       <w:color w:val="8F5902"/>
       <w:sz w:val="22"/>
       <w:shd w:val="clear" w:color="auto" w:fill="F8F8F8"/>
@@ -1814,7 +2259,7 @@
     <w:rPr>
       <w:rFonts w:ascii="Consolas" w:hAnsi="Consolas"/>
       <w:b/>
-      <w:i/>
+      <w:i w:val="0"/>
       <w:color w:val="8F5902"/>
       <w:sz w:val="22"/>
       <w:shd w:val="clear" w:color="auto" w:fill="F8F8F8"/>
@@ -1825,6 +2270,7 @@
     <w:basedOn w:val="VerbatimChar"/>
     <w:rPr>
       <w:rFonts w:ascii="Consolas" w:hAnsi="Consolas"/>
+      <w:i/>
       <w:color w:val="8F5902"/>
       <w:sz w:val="22"/>
       <w:shd w:val="clear" w:color="auto" w:fill="F8F8F8"/>
@@ -1835,6 +2281,7 @@
     <w:basedOn w:val="VerbatimChar"/>
     <w:rPr>
       <w:rFonts w:ascii="Consolas" w:hAnsi="Consolas"/>
+      <w:i/>
       <w:color w:val="000000"/>
       <w:sz w:val="22"/>
       <w:shd w:val="clear" w:color="auto" w:fill="F8F8F8"/>
@@ -1845,6 +2292,7 @@
     <w:basedOn w:val="VerbatimChar"/>
     <w:rPr>
       <w:rFonts w:ascii="Consolas" w:hAnsi="Consolas"/>
+      <w:i/>
       <w:color w:val="000000"/>
       <w:sz w:val="22"/>
       <w:shd w:val="clear" w:color="auto" w:fill="F8F8F8"/>
@@ -1856,6 +2304,7 @@
     <w:rPr>
       <w:rFonts w:ascii="Consolas" w:hAnsi="Consolas"/>
       <w:b/>
+      <w:i/>
       <w:color w:val="204A87"/>
       <w:sz w:val="22"/>
       <w:shd w:val="clear" w:color="auto" w:fill="F8F8F8"/>
@@ -1867,6 +2316,7 @@
     <w:rPr>
       <w:rFonts w:ascii="Consolas" w:hAnsi="Consolas"/>
       <w:b/>
+      <w:i/>
       <w:color w:val="CE5C00"/>
       <w:sz w:val="22"/>
       <w:shd w:val="clear" w:color="auto" w:fill="F8F8F8"/>
@@ -1877,6 +2327,7 @@
     <w:basedOn w:val="VerbatimChar"/>
     <w:rPr>
       <w:rFonts w:ascii="Consolas" w:hAnsi="Consolas"/>
+      <w:i/>
       <w:sz w:val="22"/>
       <w:shd w:val="clear" w:color="auto" w:fill="F8F8F8"/>
     </w:rPr>
@@ -1886,6 +2337,7 @@
     <w:basedOn w:val="VerbatimChar"/>
     <w:rPr>
       <w:rFonts w:ascii="Consolas" w:hAnsi="Consolas"/>
+      <w:i/>
       <w:sz w:val="22"/>
       <w:shd w:val="clear" w:color="auto" w:fill="F8F8F8"/>
     </w:rPr>
@@ -1895,7 +2347,7 @@
     <w:basedOn w:val="VerbatimChar"/>
     <w:rPr>
       <w:rFonts w:ascii="Consolas" w:hAnsi="Consolas"/>
-      <w:i/>
+      <w:i w:val="0"/>
       <w:color w:val="8F5902"/>
       <w:sz w:val="22"/>
       <w:shd w:val="clear" w:color="auto" w:fill="F8F8F8"/>
@@ -1906,6 +2358,7 @@
     <w:basedOn w:val="VerbatimChar"/>
     <w:rPr>
       <w:rFonts w:ascii="Consolas" w:hAnsi="Consolas"/>
+      <w:i/>
       <w:color w:val="C4A000"/>
       <w:sz w:val="22"/>
       <w:shd w:val="clear" w:color="auto" w:fill="F8F8F8"/>
@@ -1916,6 +2369,7 @@
     <w:basedOn w:val="VerbatimChar"/>
     <w:rPr>
       <w:rFonts w:ascii="Consolas" w:hAnsi="Consolas"/>
+      <w:i/>
       <w:sz w:val="22"/>
       <w:shd w:val="clear" w:color="auto" w:fill="F8F8F8"/>
     </w:rPr>
@@ -1926,7 +2380,7 @@
     <w:rPr>
       <w:rFonts w:ascii="Consolas" w:hAnsi="Consolas"/>
       <w:b/>
-      <w:i/>
+      <w:i w:val="0"/>
       <w:color w:val="8F5902"/>
       <w:sz w:val="22"/>
       <w:shd w:val="clear" w:color="auto" w:fill="F8F8F8"/>
@@ -1938,7 +2392,7 @@
     <w:rPr>
       <w:rFonts w:ascii="Consolas" w:hAnsi="Consolas"/>
       <w:b/>
-      <w:i/>
+      <w:i w:val="0"/>
       <w:color w:val="8F5902"/>
       <w:sz w:val="22"/>
       <w:shd w:val="clear" w:color="auto" w:fill="F8F8F8"/>
@@ -1949,6 +2403,7 @@
     <w:basedOn w:val="VerbatimChar"/>
     <w:rPr>
       <w:rFonts w:ascii="Consolas" w:hAnsi="Consolas"/>
+      <w:i/>
       <w:color w:val="EF2929"/>
       <w:sz w:val="22"/>
       <w:shd w:val="clear" w:color="auto" w:fill="F8F8F8"/>
@@ -1960,6 +2415,7 @@
     <w:rPr>
       <w:rFonts w:ascii="Consolas" w:hAnsi="Consolas"/>
       <w:b/>
+      <w:i/>
       <w:color w:val="A40000"/>
       <w:sz w:val="22"/>
       <w:shd w:val="clear" w:color="auto" w:fill="F8F8F8"/>
@@ -1970,6 +2426,7 @@
     <w:basedOn w:val="VerbatimChar"/>
     <w:rPr>
       <w:rFonts w:ascii="Consolas" w:hAnsi="Consolas"/>
+      <w:i/>
       <w:sz w:val="22"/>
       <w:shd w:val="clear" w:color="auto" w:fill="F8F8F8"/>
     </w:rPr>
@@ -1978,10 +2435,29 @@
     <w:name w:val="Body Text Char"/>
     <w:basedOn w:val="DefaultParagraphFont"/>
     <w:link w:val="BodyText"/>
-    <w:rsid w:val="000D0556"/>
-    <w:rPr>
-      <w:sz w:val="22"/>
-    </w:rPr>
+    <w:rsid w:val="00A72462"/>
+    <w:rPr>
+      <w:rFonts w:ascii="Calibri" w:hAnsi="Calibri"/>
+      <w:sz w:val="22"/>
+    </w:rPr>
+  </w:style>
+  <w:style w:type="table" w:styleId="TableGrid">
+    <w:name w:val="Table Grid"/>
+    <w:basedOn w:val="TableNormal"/>
+    <w:rsid w:val="00FA1A78"/>
+    <w:pPr>
+      <w:spacing w:after="0"/>
+    </w:pPr>
+    <w:tblPr>
+      <w:tblBorders>
+        <w:top w:val="single" w:sz="4" w:space="0" w:color="auto"/>
+        <w:left w:val="single" w:sz="4" w:space="0" w:color="auto"/>
+        <w:bottom w:val="single" w:sz="4" w:space="0" w:color="auto"/>
+        <w:right w:val="single" w:sz="4" w:space="0" w:color="auto"/>
+        <w:insideH w:val="single" w:sz="4" w:space="0" w:color="auto"/>
+        <w:insideV w:val="single" w:sz="4" w:space="0" w:color="auto"/>
+      </w:tblBorders>
+    </w:tblPr>
   </w:style>
 </w:styles>
 </file>

</xml_diff>